<commit_message>
updates to publication requests
</commit_message>
<xml_diff>
--- a/HL7_admin_documents/PublicationRequests/2014-03/HL7_Publication_Request_CDS KA IG R1 DSTU Update1, 2014-03.docx
+++ b/HL7_admin_documents/PublicationRequests/2014-03/HL7_Publication_Request_CDS KA IG R1 DSTU Update1, 2014-03.docx
@@ -610,8 +610,10 @@
               <w:rPr>
                 <w:rFonts w:ascii="Arial" w:hAnsi="Arial" w:cs="Arial"/>
               </w:rPr>
-              <w:t>, Update 1</w:t>
-            </w:r>
+              <w:t>.1</w:t>
+            </w:r>
+            <w:bookmarkStart w:id="0" w:name="_GoBack"/>
+            <w:bookmarkEnd w:id="0"/>
           </w:p>
         </w:tc>
       </w:tr>
@@ -3483,7 +3485,6 @@
           <w:sz w:val="22"/>
           <w:szCs w:val="22"/>
         </w:rPr>
-        <w:lastRenderedPageBreak/>
         <w:t>Category</w:t>
       </w:r>
       <w:r>
@@ -5358,7 +5359,6 @@
           <w:sz w:val="22"/>
           <w:szCs w:val="22"/>
         </w:rPr>
-        <w:lastRenderedPageBreak/>
         <w:t>Description</w:t>
       </w:r>
       <w:r>
@@ -8569,7 +8569,6 @@
           <w:sz w:val="22"/>
           <w:szCs w:val="22"/>
         </w:rPr>
-        <w:lastRenderedPageBreak/>
         <w:t>Development Background</w:t>
       </w:r>
       <w:r>
@@ -8848,8 +8847,6 @@
         </w:rPr>
         <w:t xml:space="preserve">.  </w:t>
       </w:r>
-      <w:bookmarkStart w:id="0" w:name="_GoBack"/>
-      <w:bookmarkEnd w:id="0"/>
     </w:p>
     <w:sectPr>
       <w:footerReference w:type="default" r:id="rId20"/>
@@ -11044,7 +11041,7 @@
 </file>
 
 <file path=customXml/itemProps1.xml><?xml version="1.0" encoding="utf-8"?>
-<ds:datastoreItem xmlns:ds="http://schemas.openxmlformats.org/officeDocument/2006/customXml" ds:itemID="{9D4CD790-494B-4B61-822C-E7464CB6FF6B}">
+<ds:datastoreItem xmlns:ds="http://schemas.openxmlformats.org/officeDocument/2006/customXml" ds:itemID="{5EB8E17E-BDAF-4375-9361-528345D4780A}">
   <ds:schemaRefs>
     <ds:schemaRef ds:uri="http://schemas.openxmlformats.org/officeDocument/2006/bibliography"/>
   </ds:schemaRefs>

</xml_diff>

<commit_message>
CDS KA IG for Pub
</commit_message>
<xml_diff>
--- a/HL7_admin_documents/PublicationRequests/2014-03/HL7_Publication_Request_CDS KA IG R1 DSTU Update1, 2014-03.docx
+++ b/HL7_admin_documents/PublicationRequests/2014-03/HL7_Publication_Request_CDS KA IG R1 DSTU Update1, 2014-03.docx
@@ -402,9 +402,8 @@
             <w:r>
               <w:rPr>
                 <w:rFonts w:ascii="Arial" w:hAnsi="Arial" w:cs="Arial"/>
-                <w:highlight w:val="yellow"/>
-              </w:rPr>
-              <w:t>XX</w:t>
+              </w:rPr>
+              <w:t>25</w:t>
             </w:r>
           </w:p>
         </w:tc>
@@ -496,31 +495,25 @@
             <w:r>
               <w:rPr>
                 <w:rFonts w:ascii="Arial" w:hAnsi="Arial" w:cs="Arial"/>
-                <w:highlight w:val="yellow"/>
-              </w:rPr>
-              <w:t>XX</w:t>
-            </w:r>
-          </w:p>
-          <w:p>
-            <w:pPr>
-              <w:rPr>
-                <w:rFonts w:ascii="Arial" w:hAnsi="Arial" w:cs="Arial"/>
-              </w:rPr>
-            </w:pPr>
-            <w:r>
-              <w:rPr>
-                <w:rFonts w:ascii="Arial" w:hAnsi="Arial" w:cs="Arial"/>
-                <w:highlight w:val="yellow"/>
-              </w:rPr>
-              <w:t xml:space="preserve">URL </w:t>
-            </w:r>
-            <w:r>
-              <w:rPr>
-                <w:rFonts w:ascii="Arial" w:hAnsi="Arial" w:cs="Arial"/>
-                <w:highlight w:val="yellow"/>
-              </w:rPr>
-              <w:t>Pending</w:t>
-            </w:r>
+              </w:rPr>
+              <w:t>20</w:t>
+            </w:r>
+          </w:p>
+          <w:p>
+            <w:pPr>
+              <w:rPr>
+                <w:rFonts w:ascii="Arial" w:hAnsi="Arial" w:cs="Arial"/>
+              </w:rPr>
+            </w:pPr>
+            <w:hyperlink r:id="rId10" w:history="1">
+              <w:r>
+                <w:rPr>
+                  <w:rStyle w:val="Hyperlink"/>
+                  <w:rFonts w:ascii="Arial" w:hAnsi="Arial" w:cs="Arial"/>
+                </w:rPr>
+                <w:t>http://wiki.hl7.org/index.php?title=File:2014-03-20_3pm_CDS_WG_Call_Minutes.docx</w:t>
+              </w:r>
+            </w:hyperlink>
           </w:p>
         </w:tc>
       </w:tr>
@@ -612,8 +605,6 @@
               </w:rPr>
               <w:t>.1</w:t>
             </w:r>
-            <w:bookmarkStart w:id="0" w:name="_GoBack"/>
-            <w:bookmarkEnd w:id="0"/>
           </w:p>
         </w:tc>
       </w:tr>
@@ -1515,9 +1506,8 @@
               <w:rPr>
                 <w:rFonts w:ascii="Arial" w:hAnsi="Arial" w:cs="Arial"/>
                 <w:szCs w:val="20"/>
-                <w:highlight w:val="yellow"/>
-              </w:rPr>
-              <w:t>XX</w:t>
+              </w:rPr>
+              <w:t>25</w:t>
             </w:r>
           </w:p>
           <w:p>
@@ -1569,12 +1559,20 @@
                 <w:rFonts w:ascii="Arial" w:hAnsi="Arial" w:cs="Arial"/>
               </w:rPr>
             </w:pPr>
-            <w:r>
-              <w:rPr>
-                <w:rFonts w:ascii="Arial" w:hAnsi="Arial" w:cs="Arial"/>
-                <w:highlight w:val="yellow"/>
-              </w:rPr>
-              <w:t>URL Pending (HL7 upload site for members only)</w:t>
+            <w:hyperlink r:id="rId11" w:history="1">
+              <w:r>
+                <w:rPr>
+                  <w:rStyle w:val="Hyperlink"/>
+                  <w:rFonts w:ascii="Arial" w:hAnsi="Arial" w:cs="Arial"/>
+                </w:rPr>
+                <w:t>http://www.hl7.org/documentcenter/public/wg/dss/20140325_CDS_KA_IG_201403_DSTU_Update_1_Publication.zip</w:t>
+              </w:r>
+            </w:hyperlink>
+            <w:r>
+              <w:rPr>
+                <w:rFonts w:ascii="Arial" w:hAnsi="Arial" w:cs="Arial"/>
+              </w:rPr>
+              <w:t xml:space="preserve"> </w:t>
             </w:r>
           </w:p>
         </w:tc>
@@ -1621,7 +1619,7 @@
               </w:rPr>
               <w:t>Please make formatting edits (e.g., to cover page) as appropriate and provide an opportunity for Kensaku Kawamoto (</w:t>
             </w:r>
-            <w:hyperlink r:id="rId10" w:history="1">
+            <w:hyperlink r:id="rId12" w:history="1">
               <w:r>
                 <w:rPr>
                   <w:rStyle w:val="Hyperlink"/>
@@ -1640,7 +1638,7 @@
               </w:rPr>
               <w:t>), Bryn Rhodes (</w:t>
             </w:r>
-            <w:hyperlink r:id="rId11" w:history="1">
+            <w:hyperlink r:id="rId13" w:history="1">
               <w:r>
                 <w:rPr>
                   <w:rStyle w:val="Hyperlink"/>
@@ -1659,7 +1657,7 @@
               </w:rPr>
               <w:t>), and Aziz Boxwala (</w:t>
             </w:r>
-            <w:hyperlink r:id="rId12" w:history="1">
+            <w:hyperlink r:id="rId14" w:history="1">
               <w:r>
                 <w:rPr>
                   <w:rStyle w:val="Hyperlink"/>
@@ -2587,7 +2585,7 @@
         </w:rPr>
         <w:t xml:space="preserve">Notes: Once approved by the TSC, the document will be posted to: </w:t>
       </w:r>
-      <w:hyperlink r:id="rId13" w:history="1">
+      <w:hyperlink r:id="rId15" w:history="1">
         <w:r>
           <w:rPr>
             <w:rStyle w:val="Hyperlink"/>
@@ -8192,7 +8190,7 @@
                               </w:rPr>
                               <w:t>Other participants in the Health eDecisions initiative (</w:t>
                             </w:r>
-                            <w:hyperlink r:id="rId14" w:history="1">
+                            <w:hyperlink r:id="rId16" w:history="1">
                               <w:r>
                                 <w:rPr>
                                   <w:rStyle w:val="Hyperlink"/>
@@ -8704,6 +8702,8 @@
           <w:szCs w:val="20"/>
         </w:rPr>
       </w:pPr>
+      <w:bookmarkStart w:id="0" w:name="_GoBack"/>
+      <w:bookmarkEnd w:id="0"/>
     </w:p>
     <w:p>
       <w:pPr>
@@ -8811,9 +8811,8 @@
                 <w:rFonts w:ascii="Arial" w:hAnsi="Arial" w:cs="Arial"/>
                 <w:sz w:val="22"/>
                 <w:szCs w:val="22"/>
-                <w:highlight w:val="yellow"/>
-              </w:rPr>
-              <w:t>Date</w:t>
+              </w:rPr>
+              <w:t>3/20/2014</w:t>
             </w:r>
           </w:p>
         </w:tc>
@@ -11041,7 +11040,7 @@
 </file>
 
 <file path=customXml/itemProps1.xml><?xml version="1.0" encoding="utf-8"?>
-<ds:datastoreItem xmlns:ds="http://schemas.openxmlformats.org/officeDocument/2006/customXml" ds:itemID="{5EB8E17E-BDAF-4375-9361-528345D4780A}">
+<ds:datastoreItem xmlns:ds="http://schemas.openxmlformats.org/officeDocument/2006/customXml" ds:itemID="{FAD90D3E-8755-4B5E-833B-A85652A47C0F}">
   <ds:schemaRefs>
     <ds:schemaRef ds:uri="http://schemas.openxmlformats.org/officeDocument/2006/bibliography"/>
   </ds:schemaRefs>

</xml_diff>